<commit_message>
made updates on documentations
</commit_message>
<xml_diff>
--- a/Documentation/Developer's documentation.docx
+++ b/Documentation/Developer's documentation.docx
@@ -14,38 +14,16 @@
           <w:b/>
           <w:bCs/>
         </w:rPr>
-        <w:t>Here's a revised version of the developer documentation, specifically tailored for a system developed with Django Python:</w:t>
-      </w:r>
-    </w:p>
-    <w:p>
-      <w:pPr>
-        <w:rPr>
-          <w:b/>
-          <w:bCs/>
-        </w:rPr>
-      </w:pPr>
-      <w:r>
-        <w:rPr>
-          <w:b/>
-          <w:bCs/>
-        </w:rPr>
         <w:pict w14:anchorId="7509FDB1">
-          <v:rect id="_x0000_i1049" style="width:0;height:1.5pt" o:hralign="center" o:hrstd="t" o:hr="t" fillcolor="#a0a0a0" stroked="f"/>
+          <v:rect id="_x0000_i1025" style="width:0;height:1.5pt" o:hralign="center" o:hrstd="t" o:hr="t" fillcolor="#a0a0a0" stroked="f"/>
         </w:pict>
       </w:r>
     </w:p>
     <w:p>
       <w:pPr>
-        <w:rPr>
-          <w:b/>
-          <w:bCs/>
-        </w:rPr>
-      </w:pPr>
-      <w:r>
-        <w:rPr>
-          <w:b/>
-          <w:bCs/>
-        </w:rPr>
+        <w:pStyle w:val="Heading1"/>
+      </w:pPr>
+      <w:r>
         <w:t>Inventory and POS System - Developer Documentation</w:t>
       </w:r>
     </w:p>
@@ -901,7 +879,7 @@
           <w:bCs/>
         </w:rPr>
         <w:pict w14:anchorId="1B5677D3">
-          <v:rect id="_x0000_i1050" style="width:0;height:1.5pt" o:hralign="center" o:hrstd="t" o:hr="t" fillcolor="#a0a0a0" stroked="f"/>
+          <v:rect id="_x0000_i1026" style="width:0;height:1.5pt" o:hralign="center" o:hrstd="t" o:hr="t" fillcolor="#a0a0a0" stroked="f"/>
         </w:pict>
       </w:r>
     </w:p>
@@ -1153,7 +1131,6 @@
           <w:b/>
           <w:bCs/>
         </w:rPr>
-        <w:lastRenderedPageBreak/>
         <w:t>Backend: The Django backend handles API requests, processes business logic, and interacts with the MySQL database.</w:t>
       </w:r>
     </w:p>
@@ -1173,6 +1150,7 @@
           <w:b/>
           <w:bCs/>
         </w:rPr>
+        <w:lastRenderedPageBreak/>
         <w:t>Database: MySQL is used for persistent storage of inventory and sales data. The database is normalized to reduce redundancy.</w:t>
       </w:r>
     </w:p>
@@ -1989,37 +1967,37 @@
           <w:b/>
           <w:bCs/>
         </w:rPr>
+        <w:t xml:space="preserve">  PRIMARY KEY (`id`),</w:t>
+      </w:r>
+    </w:p>
+    <w:p>
+      <w:pPr>
+        <w:rPr>
+          <w:b/>
+          <w:bCs/>
+        </w:rPr>
+      </w:pPr>
+      <w:r>
+        <w:rPr>
+          <w:b/>
+          <w:bCs/>
+        </w:rPr>
+        <w:t xml:space="preserve">  UNIQUE KEY `username` (`username`)</w:t>
+      </w:r>
+    </w:p>
+    <w:p>
+      <w:pPr>
+        <w:rPr>
+          <w:b/>
+          <w:bCs/>
+        </w:rPr>
+      </w:pPr>
+      <w:r>
+        <w:rPr>
+          <w:b/>
+          <w:bCs/>
+        </w:rPr>
         <w:lastRenderedPageBreak/>
-        <w:t xml:space="preserve">  PRIMARY KEY (`id`),</w:t>
-      </w:r>
-    </w:p>
-    <w:p>
-      <w:pPr>
-        <w:rPr>
-          <w:b/>
-          <w:bCs/>
-        </w:rPr>
-      </w:pPr>
-      <w:r>
-        <w:rPr>
-          <w:b/>
-          <w:bCs/>
-        </w:rPr>
-        <w:t xml:space="preserve">  UNIQUE KEY `username` (`username`)</w:t>
-      </w:r>
-    </w:p>
-    <w:p>
-      <w:pPr>
-        <w:rPr>
-          <w:b/>
-          <w:bCs/>
-        </w:rPr>
-      </w:pPr>
-      <w:r>
-        <w:rPr>
-          <w:b/>
-          <w:bCs/>
-        </w:rPr>
         <w:t>) ENGINE=</w:t>
       </w:r>
       <w:proofErr w:type="spellStart"/>
@@ -2934,46 +2912,46 @@
           <w:b/>
           <w:bCs/>
         </w:rPr>
+        <w:t>) ENGINE=</w:t>
+      </w:r>
+      <w:proofErr w:type="spellStart"/>
+      <w:r>
+        <w:rPr>
+          <w:b/>
+          <w:bCs/>
+        </w:rPr>
+        <w:t>InnoDB</w:t>
+      </w:r>
+      <w:proofErr w:type="spellEnd"/>
+      <w:r>
+        <w:rPr>
+          <w:b/>
+          <w:bCs/>
+        </w:rPr>
+        <w:t xml:space="preserve"> DEFAULT CHARSET=utf8mb4 COLLATE=utf8mb4_general_ci;</w:t>
+      </w:r>
+    </w:p>
+    <w:p>
+      <w:pPr>
+        <w:rPr>
+          <w:b/>
+          <w:bCs/>
+        </w:rPr>
+      </w:pPr>
+    </w:p>
+    <w:p>
+      <w:pPr>
+        <w:rPr>
+          <w:b/>
+          <w:bCs/>
+        </w:rPr>
+      </w:pPr>
+      <w:r>
+        <w:rPr>
+          <w:b/>
+          <w:bCs/>
+        </w:rPr>
         <w:lastRenderedPageBreak/>
-        <w:t>) ENGINE=</w:t>
-      </w:r>
-      <w:proofErr w:type="spellStart"/>
-      <w:r>
-        <w:rPr>
-          <w:b/>
-          <w:bCs/>
-        </w:rPr>
-        <w:t>InnoDB</w:t>
-      </w:r>
-      <w:proofErr w:type="spellEnd"/>
-      <w:r>
-        <w:rPr>
-          <w:b/>
-          <w:bCs/>
-        </w:rPr>
-        <w:t xml:space="preserve"> DEFAULT CHARSET=utf8mb4 COLLATE=utf8mb4_general_ci;</w:t>
-      </w:r>
-    </w:p>
-    <w:p>
-      <w:pPr>
-        <w:rPr>
-          <w:b/>
-          <w:bCs/>
-        </w:rPr>
-      </w:pPr>
-    </w:p>
-    <w:p>
-      <w:pPr>
-        <w:rPr>
-          <w:b/>
-          <w:bCs/>
-        </w:rPr>
-      </w:pPr>
-      <w:r>
-        <w:rPr>
-          <w:b/>
-          <w:bCs/>
-        </w:rPr>
         <w:t>CREATE TABLE `</w:t>
       </w:r>
       <w:proofErr w:type="spellStart"/>
@@ -3561,23 +3539,46 @@
           <w:b/>
           <w:bCs/>
         </w:rPr>
-        <w:t>git clone https://github.com/your-organization/inventory-pos.git</w:t>
-      </w:r>
-    </w:p>
-    <w:p>
-      <w:pPr>
-        <w:rPr>
-          <w:b/>
-          <w:bCs/>
-        </w:rPr>
-      </w:pPr>
-      <w:r>
-        <w:rPr>
-          <w:b/>
-          <w:bCs/>
-        </w:rPr>
-        <w:t>cd inventory-pos</w:t>
-      </w:r>
+        <w:t xml:space="preserve">git clone </w:t>
+      </w:r>
+      <w:r>
+        <w:rPr>
+          <w:b/>
+          <w:bCs/>
+        </w:rPr>
+        <w:t>https://github.com/emmanuelokoth2002/inventory_management.git</w:t>
+      </w:r>
+    </w:p>
+    <w:p>
+      <w:pPr>
+        <w:rPr>
+          <w:b/>
+          <w:bCs/>
+        </w:rPr>
+      </w:pPr>
+      <w:r>
+        <w:rPr>
+          <w:b/>
+          <w:bCs/>
+        </w:rPr>
+        <w:t xml:space="preserve">cd </w:t>
+      </w:r>
+      <w:proofErr w:type="spellStart"/>
+      <w:r>
+        <w:rPr>
+          <w:b/>
+          <w:bCs/>
+        </w:rPr>
+        <w:t>inventory</w:t>
+      </w:r>
+      <w:r>
+        <w:rPr>
+          <w:b/>
+          <w:bCs/>
+        </w:rPr>
+        <w:t>_management.git</w:t>
+      </w:r>
+      <w:proofErr w:type="spellEnd"/>
     </w:p>
     <w:p>
       <w:pPr>
@@ -3715,37 +3716,37 @@
           <w:b/>
           <w:bCs/>
         </w:rPr>
+        <w:t>Install Dependencies:</w:t>
+      </w:r>
+    </w:p>
+    <w:p>
+      <w:pPr>
+        <w:rPr>
+          <w:b/>
+          <w:bCs/>
+        </w:rPr>
+      </w:pPr>
+      <w:r>
+        <w:rPr>
+          <w:b/>
+          <w:bCs/>
+        </w:rPr>
+        <w:t>bash</w:t>
+      </w:r>
+    </w:p>
+    <w:p>
+      <w:pPr>
+        <w:rPr>
+          <w:b/>
+          <w:bCs/>
+        </w:rPr>
+      </w:pPr>
+      <w:r>
+        <w:rPr>
+          <w:b/>
+          <w:bCs/>
+        </w:rPr>
         <w:lastRenderedPageBreak/>
-        <w:t>Install Dependencies:</w:t>
-      </w:r>
-    </w:p>
-    <w:p>
-      <w:pPr>
-        <w:rPr>
-          <w:b/>
-          <w:bCs/>
-        </w:rPr>
-      </w:pPr>
-      <w:r>
-        <w:rPr>
-          <w:b/>
-          <w:bCs/>
-        </w:rPr>
-        <w:t>bash</w:t>
-      </w:r>
-    </w:p>
-    <w:p>
-      <w:pPr>
-        <w:rPr>
-          <w:b/>
-          <w:bCs/>
-        </w:rPr>
-      </w:pPr>
-      <w:r>
-        <w:rPr>
-          <w:b/>
-          <w:bCs/>
-        </w:rPr>
         <w:t>Copy code</w:t>
       </w:r>
     </w:p>
@@ -4243,22 +4244,30 @@
           <w:b/>
           <w:bCs/>
         </w:rPr>
+        <w:t>Nginx Configuration: Configure Nginx as a reverse proxy to manage requests to the backend.</w:t>
+      </w:r>
+    </w:p>
+    <w:p>
+      <w:pPr>
+        <w:rPr>
+          <w:b/>
+          <w:bCs/>
+        </w:rPr>
+      </w:pPr>
+    </w:p>
+    <w:p>
+      <w:pPr>
+        <w:rPr>
+          <w:b/>
+          <w:bCs/>
+        </w:rPr>
+      </w:pPr>
+      <w:r>
+        <w:rPr>
+          <w:b/>
+          <w:bCs/>
+        </w:rPr>
         <w:lastRenderedPageBreak/>
-        <w:t>Nginx Configuration: Configure Nginx as a reverse proxy to manage requests to the backend.</w:t>
-      </w:r>
-    </w:p>
-    <w:p>
-      <w:pPr>
-        <w:rPr>
-          <w:b/>
-          <w:bCs/>
-        </w:rPr>
-      </w:pPr>
-      <w:r>
-        <w:rPr>
-          <w:b/>
-          <w:bCs/>
-        </w:rPr>
         <w:t>API Documentation</w:t>
       </w:r>
     </w:p>
@@ -4773,22 +4782,22 @@
           <w:b/>
           <w:bCs/>
         </w:rPr>
+        <w:t xml:space="preserve">        "id": 1,</w:t>
+      </w:r>
+    </w:p>
+    <w:p>
+      <w:pPr>
+        <w:rPr>
+          <w:b/>
+          <w:bCs/>
+        </w:rPr>
+      </w:pPr>
+      <w:r>
+        <w:rPr>
+          <w:b/>
+          <w:bCs/>
+        </w:rPr>
         <w:lastRenderedPageBreak/>
-        <w:t xml:space="preserve">        "id": 1,</w:t>
-      </w:r>
-    </w:p>
-    <w:p>
-      <w:pPr>
-        <w:rPr>
-          <w:b/>
-          <w:bCs/>
-        </w:rPr>
-      </w:pPr>
-      <w:r>
-        <w:rPr>
-          <w:b/>
-          <w:bCs/>
-        </w:rPr>
         <w:t xml:space="preserve">        "name": "Product 1",</w:t>
       </w:r>
     </w:p>
@@ -5277,23 +5286,23 @@
           <w:b/>
           <w:bCs/>
         </w:rPr>
+        <w:t>json</w:t>
+      </w:r>
+      <w:proofErr w:type="spellEnd"/>
+    </w:p>
+    <w:p>
+      <w:pPr>
+        <w:rPr>
+          <w:b/>
+          <w:bCs/>
+        </w:rPr>
+      </w:pPr>
+      <w:r>
+        <w:rPr>
+          <w:b/>
+          <w:bCs/>
+        </w:rPr>
         <w:lastRenderedPageBreak/>
-        <w:t>json</w:t>
-      </w:r>
-      <w:proofErr w:type="spellEnd"/>
-    </w:p>
-    <w:p>
-      <w:pPr>
-        <w:rPr>
-          <w:b/>
-          <w:bCs/>
-        </w:rPr>
-      </w:pPr>
-      <w:r>
-        <w:rPr>
-          <w:b/>
-          <w:bCs/>
-        </w:rPr>
         <w:t>Copy code</w:t>
       </w:r>
     </w:p>
@@ -5791,22 +5800,22 @@
           <w:b/>
           <w:bCs/>
         </w:rPr>
+        <w:t>Logging is handled using Django’s built-in logging framework. Logs are stored in the /logs/ directory and are rotated weekly.</w:t>
+      </w:r>
+    </w:p>
+    <w:p>
+      <w:pPr>
+        <w:rPr>
+          <w:b/>
+          <w:bCs/>
+        </w:rPr>
+      </w:pPr>
+      <w:r>
+        <w:rPr>
+          <w:b/>
+          <w:bCs/>
+        </w:rPr>
         <w:lastRenderedPageBreak/>
-        <w:t>Logging is handled using Django’s built-in logging framework. Logs are stored in the /logs/ directory and are rotated weekly.</w:t>
-      </w:r>
-    </w:p>
-    <w:p>
-      <w:pPr>
-        <w:rPr>
-          <w:b/>
-          <w:bCs/>
-        </w:rPr>
-      </w:pPr>
-      <w:r>
-        <w:rPr>
-          <w:b/>
-          <w:bCs/>
-        </w:rPr>
         <w:t>Testing</w:t>
       </w:r>
     </w:p>
@@ -6337,7 +6346,6 @@
           <w:b/>
           <w:bCs/>
         </w:rPr>
-        <w:lastRenderedPageBreak/>
         <w:t>Build: Installs dependencies and runs tests.</w:t>
       </w:r>
     </w:p>
@@ -6372,6 +6380,7 @@
           <w:b/>
           <w:bCs/>
         </w:rPr>
+        <w:lastRenderedPageBreak/>
         <w:t>Security Considerations</w:t>
       </w:r>
     </w:p>
@@ -6793,7 +6802,6 @@
           <w:b/>
           <w:bCs/>
         </w:rPr>
-        <w:lastRenderedPageBreak/>
         <w:t>Follow the guidelines outlined in CONTRIBUTING.md.</w:t>
       </w:r>
     </w:p>
@@ -6832,6 +6840,7 @@
           <w:b/>
           <w:bCs/>
         </w:rPr>
+        <w:lastRenderedPageBreak/>
         <w:t>Write meaningful commit messages using the conventional commit format.</w:t>
       </w:r>
     </w:p>
@@ -15728,9 +15737,31 @@
     <w:name w:val="Normal"/>
     <w:qFormat/>
   </w:style>
+  <w:style w:type="paragraph" w:styleId="Heading1">
+    <w:name w:val="heading 1"/>
+    <w:basedOn w:val="Normal"/>
+    <w:next w:val="Normal"/>
+    <w:link w:val="Heading1Char"/>
+    <w:uiPriority w:val="9"/>
+    <w:qFormat/>
+    <w:rsid w:val="00AF565B"/>
+    <w:pPr>
+      <w:keepNext/>
+      <w:keepLines/>
+      <w:spacing w:before="240" w:after="0"/>
+      <w:outlineLvl w:val="0"/>
+    </w:pPr>
+    <w:rPr>
+      <w:rFonts w:asciiTheme="majorHAnsi" w:eastAsiaTheme="majorEastAsia" w:hAnsiTheme="majorHAnsi" w:cstheme="majorBidi"/>
+      <w:color w:val="2F5496" w:themeColor="accent1" w:themeShade="BF"/>
+      <w:sz w:val="32"/>
+      <w:szCs w:val="32"/>
+    </w:rPr>
+  </w:style>
   <w:style w:type="character" w:default="1" w:styleId="DefaultParagraphFont">
     <w:name w:val="Default Paragraph Font"/>
     <w:uiPriority w:val="1"/>
+    <w:semiHidden/>
     <w:unhideWhenUsed/>
   </w:style>
   <w:style w:type="table" w:default="1" w:styleId="TableNormal">
@@ -15787,6 +15818,19 @@
       <w:ind w:left="720"/>
       <w:contextualSpacing/>
     </w:pPr>
+  </w:style>
+  <w:style w:type="character" w:customStyle="1" w:styleId="Heading1Char">
+    <w:name w:val="Heading 1 Char"/>
+    <w:basedOn w:val="DefaultParagraphFont"/>
+    <w:link w:val="Heading1"/>
+    <w:uiPriority w:val="9"/>
+    <w:rsid w:val="00AF565B"/>
+    <w:rPr>
+      <w:rFonts w:asciiTheme="majorHAnsi" w:eastAsiaTheme="majorEastAsia" w:hAnsiTheme="majorHAnsi" w:cstheme="majorBidi"/>
+      <w:color w:val="2F5496" w:themeColor="accent1" w:themeShade="BF"/>
+      <w:sz w:val="32"/>
+      <w:szCs w:val="32"/>
+    </w:rPr>
   </w:style>
 </w:styles>
 </file>

</xml_diff>